<commit_message>
Un poco mas de teoria
</commit_message>
<xml_diff>
--- a/Primer Año/segundo cuatrimestre/laboratorio 1/Resumen SQL (Leandro Amaya).docx
+++ b/Primer Año/segundo cuatrimestre/laboratorio 1/Resumen SQL (Leandro Amaya).docx
@@ -66,7 +66,7 @@
         <w:drawing>
           <wp:inline distT="114300" distB="114300" distL="114300" distR="114300">
             <wp:extent cx="6243320" cy="1519555"/>
-            <wp:effectExtent l="0" t="0" r="0" b="0"/>
+            <wp:effectExtent l="0" t="0" r="5080" b="4445"/>
             <wp:docPr id="1" name="image1.png"/>
             <wp:cNvGraphicFramePr/>
             <a:graphic xmlns:a="http://schemas.openxmlformats.org/drawingml/2006/main">
@@ -102,10 +102,180 @@
     <w:p>
       <w:pPr>
         <w:rPr>
-          <w:sz w:val="40"/>
-          <w:szCs w:val="40"/>
-        </w:rPr>
-      </w:pPr>
+          <w:rFonts w:hint="default"/>
+          <w:sz w:val="22"/>
+          <w:szCs w:val="22"/>
+          <w:lang w:val="es-MX"/>
+        </w:rPr>
+      </w:pPr>
+    </w:p>
+    <w:p>
+      <w:pPr>
+        <w:rPr>
+          <w:rFonts w:hint="default"/>
+          <w:sz w:val="22"/>
+          <w:szCs w:val="22"/>
+          <w:lang w:val="es-MX"/>
+        </w:rPr>
+      </w:pPr>
+      <w:r>
+        <w:rPr>
+          <w:rFonts w:hint="default"/>
+          <w:sz w:val="22"/>
+          <w:szCs w:val="22"/>
+          <w:lang w:val="es-MX"/>
+        </w:rPr>
+        <w:t xml:space="preserve">El lenguaje SQL y sus comandos se </w:t>
+      </w:r>
+      <w:r>
+        <w:rPr>
+          <w:rFonts w:hint="default"/>
+          <w:sz w:val="22"/>
+          <w:szCs w:val="22"/>
+          <w:highlight w:val="yellow"/>
+          <w:lang w:val="es-MX"/>
+        </w:rPr>
+        <w:t>clasifican</w:t>
+      </w:r>
+      <w:r>
+        <w:rPr>
+          <w:rFonts w:hint="default"/>
+          <w:sz w:val="22"/>
+          <w:szCs w:val="22"/>
+          <w:lang w:val="es-MX"/>
+        </w:rPr>
+        <w:t xml:space="preserve"> principalmente en </w:t>
+      </w:r>
+      <w:r>
+        <w:rPr>
+          <w:rFonts w:hint="default"/>
+          <w:sz w:val="22"/>
+          <w:szCs w:val="22"/>
+          <w:highlight w:val="yellow"/>
+          <w:lang w:val="es-MX"/>
+        </w:rPr>
+        <w:t>cuatro</w:t>
+      </w:r>
+      <w:r>
+        <w:rPr>
+          <w:rFonts w:hint="default"/>
+          <w:sz w:val="22"/>
+          <w:szCs w:val="22"/>
+          <w:lang w:val="es-MX"/>
+        </w:rPr>
+        <w:t xml:space="preserve"> categorías. </w:t>
+      </w:r>
+    </w:p>
+    <w:p>
+      <w:pPr>
+        <w:rPr>
+          <w:rFonts w:hint="default"/>
+          <w:sz w:val="22"/>
+          <w:szCs w:val="22"/>
+          <w:lang w:val="es-MX"/>
+        </w:rPr>
+      </w:pPr>
+      <w:r>
+        <w:rPr>
+          <w:rFonts w:hint="default"/>
+          <w:sz w:val="22"/>
+          <w:szCs w:val="22"/>
+          <w:lang w:val="es-MX"/>
+        </w:rPr>
+        <w:t>( usamos sobretodo las 3 resaltadas )</w:t>
+      </w:r>
+    </w:p>
+    <w:p>
+      <w:pPr>
+        <w:rPr>
+          <w:rFonts w:hint="default"/>
+          <w:sz w:val="22"/>
+          <w:szCs w:val="22"/>
+          <w:lang w:val="es-MX"/>
+        </w:rPr>
+      </w:pPr>
+    </w:p>
+    <w:p>
+      <w:pPr>
+        <w:rPr>
+          <w:rFonts w:hint="default"/>
+          <w:sz w:val="22"/>
+          <w:szCs w:val="22"/>
+          <w:highlight w:val="yellow"/>
+          <w:lang w:val="es-MX"/>
+        </w:rPr>
+      </w:pPr>
+      <w:r>
+        <w:rPr>
+          <w:rFonts w:hint="default"/>
+          <w:sz w:val="22"/>
+          <w:szCs w:val="22"/>
+          <w:highlight w:val="yellow"/>
+          <w:lang w:val="es-MX"/>
+        </w:rPr>
+        <w:t>DDL: Lenguaje de definicion de datos.</w:t>
+      </w:r>
+    </w:p>
+    <w:p>
+      <w:pPr>
+        <w:rPr>
+          <w:rFonts w:hint="default"/>
+          <w:sz w:val="22"/>
+          <w:szCs w:val="22"/>
+          <w:highlight w:val="yellow"/>
+          <w:lang w:val="es-MX"/>
+        </w:rPr>
+      </w:pPr>
+      <w:r>
+        <w:rPr>
+          <w:rFonts w:hint="default"/>
+          <w:sz w:val="22"/>
+          <w:szCs w:val="22"/>
+          <w:highlight w:val="yellow"/>
+          <w:lang w:val="es-MX"/>
+        </w:rPr>
+        <w:t>DQL: Lenguaje de consulta de datos.</w:t>
+      </w:r>
+    </w:p>
+    <w:p>
+      <w:pPr>
+        <w:rPr>
+          <w:rFonts w:hint="default"/>
+          <w:sz w:val="22"/>
+          <w:szCs w:val="22"/>
+          <w:highlight w:val="yellow"/>
+          <w:lang w:val="es-MX"/>
+        </w:rPr>
+      </w:pPr>
+      <w:r>
+        <w:rPr>
+          <w:rFonts w:hint="default"/>
+          <w:sz w:val="22"/>
+          <w:szCs w:val="22"/>
+          <w:highlight w:val="yellow"/>
+          <w:lang w:val="es-MX"/>
+        </w:rPr>
+        <w:t>DML: Lenguaje de manipulacion de datos.</w:t>
+      </w:r>
+    </w:p>
+    <w:p>
+      <w:pPr>
+        <w:rPr>
+          <w:rFonts w:hint="default"/>
+          <w:sz w:val="22"/>
+          <w:szCs w:val="22"/>
+          <w:lang w:val="es-MX"/>
+        </w:rPr>
+      </w:pPr>
+      <w:r>
+        <w:rPr>
+          <w:rFonts w:hint="default"/>
+          <w:sz w:val="22"/>
+          <w:szCs w:val="22"/>
+          <w:lang w:val="es-MX"/>
+        </w:rPr>
+        <w:t>DCL: Lenguaje de control de datos.</w:t>
+      </w:r>
     </w:p>
     <w:p>
       <w:pPr>
@@ -132,6 +302,63 @@
           <w:rtl w:val="0"/>
         </w:rPr>
         <w:t xml:space="preserve">   -----------------------------------------</w:t>
+      </w:r>
+    </w:p>
+    <w:p>
+      <w:pPr>
+        <w:rPr>
+          <w:rFonts w:hint="default"/>
+          <w:lang w:val="es-MX"/>
+        </w:rPr>
+      </w:pPr>
+      <w:r>
+        <w:rPr>
+          <w:rFonts w:hint="default"/>
+          <w:lang w:val="es-MX"/>
+        </w:rPr>
+        <w:t xml:space="preserve">( </w:t>
+      </w:r>
+      <w:r>
+        <w:rPr>
+          <w:rFonts w:ascii="Arial" w:hAnsi="Arial" w:eastAsia="Arial" w:cs="Arial"/>
+          <w:i w:val="0"/>
+          <w:iCs w:val="0"/>
+          <w:caps w:val="0"/>
+          <w:color w:val="1F1F1F"/>
+          <w:spacing w:val="0"/>
+          <w:sz w:val="24"/>
+          <w:szCs w:val="24"/>
+          <w:shd w:val="clear" w:fill="FFFFFF"/>
+        </w:rPr>
+        <w:t>⬇</w:t>
+      </w:r>
+      <w:r>
+        <w:rPr>
+          <w:rFonts w:hint="default"/>
+          <w:lang w:val="es-MX"/>
+        </w:rPr>
+        <w:t xml:space="preserve">Clasificaciones mas importantes  </w:t>
+      </w:r>
+      <w:r>
+        <w:rPr>
+          <w:rFonts w:ascii="Arial" w:hAnsi="Arial" w:eastAsia="Arial" w:cs="Arial"/>
+          <w:i w:val="0"/>
+          <w:iCs w:val="0"/>
+          <w:caps w:val="0"/>
+          <w:color w:val="1F1F1F"/>
+          <w:spacing w:val="0"/>
+          <w:sz w:val="24"/>
+          <w:szCs w:val="24"/>
+          <w:shd w:val="clear" w:fill="FFFFFF"/>
+        </w:rPr>
+        <w:t>⬇</w:t>
+      </w:r>
+      <w:r>
+        <w:rPr>
+          <w:rFonts w:hint="default"/>
+          <w:lang w:val="es-MX"/>
+        </w:rPr>
+        <w:t>)</w:t>
       </w:r>
     </w:p>
     <w:p/>
@@ -142,8 +369,19 @@
           <w:sz w:val="24"/>
           <w:szCs w:val="24"/>
           <w:highlight w:val="white"/>
-        </w:rPr>
-      </w:pPr>
+          <w:rtl w:val="0"/>
+        </w:rPr>
+      </w:pPr>
+      <w:r>
+        <w:rPr>
+          <w:color w:val="001D35"/>
+          <w:sz w:val="24"/>
+          <w:szCs w:val="24"/>
+          <w:highlight w:val="cyan"/>
+          <w:rtl w:val="0"/>
+        </w:rPr>
+        <w:t>DDL</w:t>
+      </w:r>
       <w:r>
         <w:rPr>
           <w:color w:val="001D35"/>
@@ -152,36 +390,60 @@
           <w:highlight w:val="white"/>
           <w:rtl w:val="0"/>
         </w:rPr>
-        <w:t>DDL : Data Definition Language (Lenguaje de Definición de Datos)</w:t>
-      </w:r>
-    </w:p>
-    <w:p>
-      <w:pPr>
-        <w:rPr>
+        <w:t xml:space="preserve"> : Data Definition Language (Lenguaje de Definición de Datos)</w:t>
+      </w:r>
+    </w:p>
+    <w:p>
+      <w:pPr>
+        <w:rPr>
+          <w:rFonts w:hint="default"/>
           <w:color w:val="001D35"/>
           <w:sz w:val="24"/>
           <w:szCs w:val="24"/>
           <w:highlight w:val="white"/>
-        </w:rPr>
-      </w:pPr>
-      <w:r>
+          <w:rtl w:val="0"/>
+          <w:lang w:val="es-MX"/>
+        </w:rPr>
+      </w:pPr>
+      <w:r>
+        <w:rPr>
+          <w:rFonts w:hint="default"/>
+          <w:color w:val="1F1F1F"/>
+          <w:sz w:val="24"/>
+          <w:szCs w:val="24"/>
+          <w:highlight w:val="white"/>
+          <w:lang w:val="es-MX"/>
+        </w:rPr>
+        <w:t>este lenguaje permite definir  las estructuras que almacenarán los datos.</w:t>
+      </w:r>
+    </w:p>
+    <w:p>
+      <w:pPr>
         <w:rPr>
           <w:color w:val="001D35"/>
           <w:sz w:val="24"/>
           <w:szCs w:val="24"/>
           <w:highlight w:val="white"/>
-          <w:rtl w:val="0"/>
-        </w:rPr>
-        <w:t>CREATE // ALTER // DROP // etc</w:t>
-      </w:r>
-    </w:p>
-    <w:p>
-      <w:pPr>
+        </w:rPr>
+      </w:pPr>
+      <w:r>
         <w:rPr>
           <w:color w:val="001D35"/>
           <w:sz w:val="24"/>
           <w:szCs w:val="24"/>
           <w:highlight w:val="white"/>
+          <w:rtl w:val="0"/>
+        </w:rPr>
+        <w:t>CREATE // ALTER // DROP // etc</w:t>
+      </w:r>
+    </w:p>
+    <w:p>
+      <w:pPr>
+        <w:rPr>
+          <w:color w:val="001D35"/>
+          <w:sz w:val="24"/>
+          <w:szCs w:val="24"/>
+          <w:highlight w:val="white"/>
         </w:rPr>
       </w:pPr>
     </w:p>
@@ -192,8 +454,19 @@
           <w:sz w:val="24"/>
           <w:szCs w:val="24"/>
           <w:highlight w:val="white"/>
-        </w:rPr>
-      </w:pPr>
+          <w:rtl w:val="0"/>
+        </w:rPr>
+      </w:pPr>
+      <w:r>
+        <w:rPr>
+          <w:color w:val="001D35"/>
+          <w:sz w:val="24"/>
+          <w:szCs w:val="24"/>
+          <w:highlight w:val="cyan"/>
+          <w:rtl w:val="0"/>
+        </w:rPr>
+        <w:t>DML</w:t>
+      </w:r>
       <w:r>
         <w:rPr>
           <w:color w:val="001D35"/>
@@ -202,7 +475,7 @@
           <w:highlight w:val="white"/>
           <w:rtl w:val="0"/>
         </w:rPr>
-        <w:t xml:space="preserve">DML : </w:t>
+        <w:t xml:space="preserve"> : </w:t>
       </w:r>
       <w:r>
         <w:rPr>
@@ -218,21 +491,26 @@
     <w:p>
       <w:pPr>
         <w:rPr>
+          <w:rFonts w:hint="default"/>
           <w:color w:val="1F1F1F"/>
           <w:sz w:val="24"/>
           <w:szCs w:val="24"/>
           <w:highlight w:val="white"/>
-        </w:rPr>
-      </w:pPr>
-      <w:r>
-        <w:rPr>
+          <w:rtl w:val="0"/>
+          <w:lang w:val="es-MX"/>
+        </w:rPr>
+      </w:pPr>
+      <w:r>
+        <w:rPr>
+          <w:rFonts w:hint="default"/>
           <w:color w:val="1F1F1F"/>
           <w:sz w:val="24"/>
           <w:szCs w:val="24"/>
           <w:highlight w:val="white"/>
           <w:rtl w:val="0"/>
-        </w:rPr>
-        <w:t>SELECT // INSERT // UPDATE // DELETE // etc</w:t>
+          <w:lang w:val="es-MX"/>
+        </w:rPr>
+        <w:t>permite realizar varias acciones con datos de una bd.</w:t>
       </w:r>
     </w:p>
     <w:p>
@@ -242,6 +520,422 @@
           <w:sz w:val="24"/>
           <w:szCs w:val="24"/>
           <w:highlight w:val="white"/>
+          <w:rtl w:val="0"/>
+        </w:rPr>
+      </w:pPr>
+      <w:r>
+        <w:rPr>
+          <w:color w:val="1F1F1F"/>
+          <w:sz w:val="24"/>
+          <w:szCs w:val="24"/>
+          <w:highlight w:val="white"/>
+          <w:rtl w:val="0"/>
+        </w:rPr>
+        <w:t>SELECT // INSERT // UPDATE // DELETE // etc</w:t>
+      </w:r>
+    </w:p>
+    <w:p>
+      <w:pPr>
+        <w:rPr>
+          <w:color w:val="1F1F1F"/>
+          <w:sz w:val="24"/>
+          <w:szCs w:val="24"/>
+          <w:highlight w:val="white"/>
+          <w:rtl w:val="0"/>
+        </w:rPr>
+      </w:pPr>
+    </w:p>
+    <w:p>
+      <w:pPr>
+        <w:rPr>
+          <w:rFonts w:hint="default"/>
+          <w:color w:val="1F1F1F"/>
+          <w:sz w:val="24"/>
+          <w:szCs w:val="24"/>
+          <w:highlight w:val="white"/>
+          <w:rtl w:val="0"/>
+          <w:lang w:val="es-MX"/>
+        </w:rPr>
+      </w:pPr>
+      <w:r>
+        <w:rPr>
+          <w:rFonts w:hint="default"/>
+          <w:color w:val="1F1F1F"/>
+          <w:sz w:val="24"/>
+          <w:szCs w:val="24"/>
+          <w:highlight w:val="cyan"/>
+          <w:rtl w:val="0"/>
+          <w:lang w:val="es-MX"/>
+        </w:rPr>
+        <w:t>DQL</w:t>
+      </w:r>
+      <w:r>
+        <w:rPr>
+          <w:rFonts w:hint="default"/>
+          <w:color w:val="1F1F1F"/>
+          <w:sz w:val="24"/>
+          <w:szCs w:val="24"/>
+          <w:highlight w:val="white"/>
+          <w:rtl w:val="0"/>
+          <w:lang w:val="es-MX"/>
+        </w:rPr>
+        <w:t xml:space="preserve"> : Lenguaje de Consulta de Datos</w:t>
+      </w:r>
+    </w:p>
+    <w:p>
+      <w:pPr>
+        <w:rPr>
+          <w:rFonts w:hint="default"/>
+          <w:color w:val="1F1F1F"/>
+          <w:sz w:val="24"/>
+          <w:szCs w:val="24"/>
+          <w:highlight w:val="white"/>
+          <w:rtl w:val="0"/>
+          <w:lang w:val="es-MX"/>
+        </w:rPr>
+      </w:pPr>
+      <w:r>
+        <w:rPr>
+          <w:rFonts w:hint="default"/>
+          <w:color w:val="1F1F1F"/>
+          <w:sz w:val="24"/>
+          <w:szCs w:val="24"/>
+          <w:highlight w:val="white"/>
+          <w:rtl w:val="0"/>
+          <w:lang w:val="es-MX"/>
+        </w:rPr>
+        <w:t>realizar consultas sobre los datos dentro de los objetos del esquema (tabla)</w:t>
+      </w:r>
+    </w:p>
+    <w:p>
+      <w:pPr>
+        <w:rPr>
+          <w:rFonts w:hint="default"/>
+          <w:color w:val="1F1F1F"/>
+          <w:sz w:val="24"/>
+          <w:szCs w:val="24"/>
+          <w:highlight w:val="white"/>
+          <w:rtl w:val="0"/>
+          <w:lang w:val="es-MX"/>
+        </w:rPr>
+      </w:pPr>
+      <w:r>
+        <w:rPr>
+          <w:rFonts w:hint="default"/>
+          <w:color w:val="1F1F1F"/>
+          <w:sz w:val="24"/>
+          <w:szCs w:val="24"/>
+          <w:highlight w:val="white"/>
+          <w:rtl w:val="0"/>
+          <w:lang w:val="es-MX"/>
+        </w:rPr>
+        <w:t>SELECT</w:t>
+      </w:r>
+    </w:p>
+    <w:p>
+      <w:pPr>
+        <w:rPr>
+          <w:color w:val="1F1F1F"/>
+          <w:sz w:val="24"/>
+          <w:szCs w:val="24"/>
+          <w:highlight w:val="white"/>
+        </w:rPr>
+      </w:pPr>
+    </w:p>
+    <w:p>
+      <w:pPr>
+        <w:rPr>
+          <w:rFonts w:hint="default"/>
+          <w:color w:val="1F1F1F"/>
+          <w:sz w:val="24"/>
+          <w:szCs w:val="24"/>
+          <w:highlight w:val="white"/>
+          <w:lang w:val="es-MX"/>
+        </w:rPr>
+      </w:pPr>
+      <w:r>
+        <w:rPr>
+          <w:rFonts w:hint="default"/>
+          <w:color w:val="1F1F1F"/>
+          <w:sz w:val="24"/>
+          <w:szCs w:val="24"/>
+          <w:highlight w:val="white"/>
+          <w:lang w:val="es-MX"/>
+        </w:rPr>
+        <w:t xml:space="preserve">( </w:t>
+      </w:r>
+      <w:r>
+        <w:rPr>
+          <w:rFonts w:ascii="Arial" w:hAnsi="Arial" w:eastAsia="Arial" w:cs="Arial"/>
+          <w:i w:val="0"/>
+          <w:iCs w:val="0"/>
+          <w:caps w:val="0"/>
+          <w:color w:val="1F1F1F"/>
+          <w:spacing w:val="0"/>
+          <w:sz w:val="24"/>
+          <w:szCs w:val="24"/>
+          <w:shd w:val="clear" w:fill="FFFFFF"/>
+        </w:rPr>
+        <w:t>⬇</w:t>
+      </w:r>
+      <w:r>
+        <w:rPr>
+          <w:rFonts w:hint="default"/>
+          <w:color w:val="1F1F1F"/>
+          <w:sz w:val="24"/>
+          <w:szCs w:val="24"/>
+          <w:highlight w:val="white"/>
+          <w:lang w:val="es-MX"/>
+        </w:rPr>
+        <w:t xml:space="preserve">Menos importantes para  la materia </w:t>
+      </w:r>
+      <w:r>
+        <w:rPr>
+          <w:rFonts w:ascii="Arial" w:hAnsi="Arial" w:eastAsia="Arial" w:cs="Arial"/>
+          <w:i w:val="0"/>
+          <w:iCs w:val="0"/>
+          <w:caps w:val="0"/>
+          <w:color w:val="1F1F1F"/>
+          <w:spacing w:val="0"/>
+          <w:sz w:val="24"/>
+          <w:szCs w:val="24"/>
+          <w:shd w:val="clear" w:fill="FFFFFF"/>
+        </w:rPr>
+        <w:t>⬇</w:t>
+      </w:r>
+      <w:r>
+        <w:rPr>
+          <w:rFonts w:hint="default"/>
+          <w:color w:val="1F1F1F"/>
+          <w:sz w:val="24"/>
+          <w:szCs w:val="24"/>
+          <w:highlight w:val="white"/>
+          <w:lang w:val="es-MX"/>
+        </w:rPr>
+        <w:t>)</w:t>
+      </w:r>
+    </w:p>
+    <w:p>
+      <w:pPr>
+        <w:rPr>
+          <w:rFonts w:hint="default"/>
+          <w:color w:val="1F1F1F"/>
+          <w:sz w:val="24"/>
+          <w:szCs w:val="24"/>
+          <w:highlight w:val="white"/>
+          <w:lang w:val="es-MX"/>
+        </w:rPr>
+      </w:pPr>
+    </w:p>
+    <w:p>
+      <w:pPr>
+        <w:rPr>
+          <w:rFonts w:hint="default"/>
+          <w:color w:val="1F1F1F"/>
+          <w:sz w:val="24"/>
+          <w:szCs w:val="24"/>
+          <w:highlight w:val="white"/>
+          <w:lang w:val="es-MX"/>
+        </w:rPr>
+      </w:pPr>
+      <w:r>
+        <w:rPr>
+          <w:rFonts w:hint="default"/>
+          <w:color w:val="1F1F1F"/>
+          <w:sz w:val="24"/>
+          <w:szCs w:val="24"/>
+          <w:highlight w:val="white"/>
+          <w:lang w:val="es-MX"/>
+        </w:rPr>
+        <w:t>DLC : lenguaje de control de datos</w:t>
+      </w:r>
+    </w:p>
+    <w:p>
+      <w:pPr>
+        <w:rPr>
+          <w:rFonts w:hint="default"/>
+          <w:color w:val="1F1F1F"/>
+          <w:sz w:val="24"/>
+          <w:szCs w:val="24"/>
+          <w:highlight w:val="white"/>
+          <w:lang w:val="es-MX"/>
+        </w:rPr>
+      </w:pPr>
+      <w:r>
+        <w:rPr>
+          <w:rFonts w:hint="default"/>
+          <w:color w:val="1F1F1F"/>
+          <w:sz w:val="24"/>
+          <w:szCs w:val="24"/>
+          <w:highlight w:val="white"/>
+          <w:lang w:val="es-MX"/>
+        </w:rPr>
+        <w:t>Permite crear roles, permisos e integridad referencial, asi como el acceso a la bd</w:t>
+      </w:r>
+    </w:p>
+    <w:p>
+      <w:pPr>
+        <w:rPr>
+          <w:rFonts w:hint="default"/>
+          <w:color w:val="1F1F1F"/>
+          <w:sz w:val="24"/>
+          <w:szCs w:val="24"/>
+          <w:highlight w:val="white"/>
+          <w:lang w:val="es-MX"/>
+        </w:rPr>
+      </w:pPr>
+      <w:r>
+        <w:rPr>
+          <w:rFonts w:hint="default"/>
+          <w:color w:val="1F1F1F"/>
+          <w:sz w:val="24"/>
+          <w:szCs w:val="24"/>
+          <w:highlight w:val="white"/>
+          <w:lang w:val="es-MX"/>
+        </w:rPr>
+        <w:t>GRANT//REVOKE</w:t>
+      </w:r>
+    </w:p>
+    <w:p>
+      <w:pPr>
+        <w:rPr>
+          <w:rFonts w:hint="default"/>
+          <w:color w:val="1F1F1F"/>
+          <w:sz w:val="24"/>
+          <w:szCs w:val="24"/>
+          <w:highlight w:val="white"/>
+          <w:lang w:val="es-MX"/>
+        </w:rPr>
+      </w:pPr>
+    </w:p>
+    <w:p>
+      <w:pPr>
+        <w:rPr>
+          <w:rFonts w:hint="default"/>
+          <w:color w:val="1F1F1F"/>
+          <w:sz w:val="24"/>
+          <w:szCs w:val="24"/>
+          <w:highlight w:val="white"/>
+          <w:lang w:val="es-MX"/>
+        </w:rPr>
+      </w:pPr>
+      <w:r>
+        <w:rPr>
+          <w:rFonts w:hint="default"/>
+          <w:color w:val="1F1F1F"/>
+          <w:sz w:val="24"/>
+          <w:szCs w:val="24"/>
+          <w:highlight w:val="white"/>
+          <w:lang w:val="es-MX"/>
+        </w:rPr>
+        <w:t>TCL: lenguaje de control transicional</w:t>
+      </w:r>
+    </w:p>
+    <w:p>
+      <w:pPr>
+        <w:rPr>
+          <w:rFonts w:hint="default"/>
+          <w:color w:val="1F1F1F"/>
+          <w:sz w:val="24"/>
+          <w:szCs w:val="24"/>
+          <w:highlight w:val="white"/>
+          <w:lang w:val="es-MX"/>
+        </w:rPr>
+      </w:pPr>
+      <w:r>
+        <w:rPr>
+          <w:rFonts w:hint="default"/>
+          <w:color w:val="1F1F1F"/>
+          <w:sz w:val="24"/>
+          <w:szCs w:val="24"/>
+          <w:highlight w:val="white"/>
+          <w:lang w:val="es-MX"/>
+        </w:rPr>
+        <w:t>Permite hacer transaciones en la base de datos</w:t>
+      </w:r>
+    </w:p>
+    <w:p>
+      <w:pPr>
+        <w:rPr>
+          <w:rFonts w:hint="default"/>
+          <w:color w:val="1F1F1F"/>
+          <w:sz w:val="24"/>
+          <w:szCs w:val="24"/>
+          <w:highlight w:val="white"/>
+          <w:lang w:val="es-MX"/>
+        </w:rPr>
+      </w:pPr>
+      <w:r>
+        <w:rPr>
+          <w:rFonts w:hint="default"/>
+          <w:color w:val="1F1F1F"/>
+          <w:sz w:val="24"/>
+          <w:szCs w:val="24"/>
+          <w:highlight w:val="white"/>
+          <w:lang w:val="es-MX"/>
+        </w:rPr>
+        <w:t>COMMIT // ROLLBACK // SAVEPOINT</w:t>
+      </w:r>
+    </w:p>
+    <w:p>
+      <w:pPr>
+        <w:rPr>
+          <w:rFonts w:hint="default"/>
+          <w:color w:val="1F1F1F"/>
+          <w:sz w:val="24"/>
+          <w:szCs w:val="24"/>
+          <w:highlight w:val="white"/>
+        </w:rPr>
+      </w:pPr>
+      <w:r>
+        <w:rPr>
+          <w:rFonts w:hint="default"/>
+          <w:color w:val="77933C" w:themeColor="accent3" w:themeShade="BF"/>
+          <w:sz w:val="24"/>
+          <w:szCs w:val="24"/>
+          <w:highlight w:val="white"/>
+          <w:lang w:val="es-MX"/>
+        </w:rPr>
+        <w:t>LA INTEGRIDAD REFERENCIAL</w:t>
+      </w:r>
+      <w:r>
+        <w:rPr>
+          <w:rFonts w:hint="default"/>
+          <w:color w:val="1F1F1F"/>
+          <w:sz w:val="24"/>
+          <w:szCs w:val="24"/>
+          <w:highlight w:val="white"/>
+        </w:rPr>
+        <w:t xml:space="preserve"> es un sistema compuesto por reglas que permiten la garantía de las relaciones entre las filas de la tabla relacionadas para que sean </w:t>
+      </w:r>
+    </w:p>
+    <w:p>
+      <w:pPr>
+        <w:rPr>
+          <w:color w:val="1F1F1F"/>
+          <w:sz w:val="24"/>
+          <w:szCs w:val="24"/>
+          <w:highlight w:val="white"/>
+        </w:rPr>
+      </w:pPr>
+      <w:r>
+        <w:rPr>
+          <w:rFonts w:hint="default"/>
+          <w:color w:val="1F1F1F"/>
+          <w:sz w:val="24"/>
+          <w:szCs w:val="24"/>
+          <w:highlight w:val="white"/>
+        </w:rPr>
+        <w:t>válidas y que estas relaciones no se eliminen ni se modifiquen por error.</w:t>
+      </w:r>
+    </w:p>
+    <w:p>
+      <w:pPr>
+        <w:rPr>
+          <w:color w:val="1F1F1F"/>
+          <w:sz w:val="24"/>
+          <w:szCs w:val="24"/>
+          <w:highlight w:val="white"/>
         </w:rPr>
       </w:pPr>
     </w:p>
@@ -669,6 +1363,7 @@
     <w:p>
       <w:pPr>
         <w:numPr>
+          <w:ilvl w:val="0"/>
           <w:numId w:val="0"/>
         </w:numPr>
         <w:rPr>
@@ -684,48 +1379,52 @@
           <w:lang w:val="es-MX"/>
         </w:rPr>
         <w:tab/>
-        <w:t/>
-      </w:r>
-      <w:r>
-        <w:rPr>
-          <w:rFonts w:hint="default"/>
-          <w:rtl w:val="0"/>
-          <w:lang w:val="es-MX"/>
-        </w:rPr>
-        <w:tab/>
-        <w:t/>
-      </w:r>
-      <w:r>
-        <w:rPr>
-          <w:rFonts w:hint="default"/>
-          <w:rtl w:val="0"/>
-          <w:lang w:val="es-MX"/>
-        </w:rPr>
-        <w:tab/>
-        <w:t/>
-      </w:r>
-      <w:r>
-        <w:rPr>
-          <w:rFonts w:hint="default"/>
-          <w:rtl w:val="0"/>
-          <w:lang w:val="es-MX"/>
-        </w:rPr>
-        <w:tab/>
-        <w:t/>
-      </w:r>
-      <w:r>
-        <w:rPr>
-          <w:rFonts w:hint="default"/>
-          <w:rtl w:val="0"/>
-          <w:lang w:val="es-MX"/>
-        </w:rPr>
-        <w:tab/>
+      </w:r>
+      <w:r>
+        <w:rPr>
+          <w:rFonts w:hint="default"/>
+          <w:rtl w:val="0"/>
+          <w:lang w:val="es-MX"/>
+        </w:rPr>
+        <w:tab/>
+      </w:r>
+      <w:r>
+        <w:rPr>
+          <w:rFonts w:hint="default"/>
+          <w:rtl w:val="0"/>
+          <w:lang w:val="es-MX"/>
+        </w:rPr>
+        <w:tab/>
+      </w:r>
+      <w:r>
+        <w:rPr>
+          <w:rFonts w:hint="default"/>
+          <w:rtl w:val="0"/>
+          <w:lang w:val="es-MX"/>
+        </w:rPr>
+        <w:tab/>
+      </w:r>
+      <w:r>
+        <w:rPr>
+          <w:rFonts w:hint="default"/>
+          <w:rtl w:val="0"/>
+          <w:lang w:val="es-MX"/>
+        </w:rPr>
+        <w:tab/>
+      </w:r>
+      <w:r>
+        <w:rPr>
+          <w:rFonts w:hint="default"/>
+          <w:rtl w:val="0"/>
+          <w:lang w:val="es-MX"/>
+        </w:rPr>
         <w:t>Se pueden cambiar una o mas columnas de una tupla</w:t>
       </w:r>
     </w:p>
     <w:p>
       <w:pPr>
         <w:numPr>
+          <w:ilvl w:val="0"/>
           <w:numId w:val="0"/>
         </w:numPr>
         <w:rPr>
@@ -747,34 +1446,30 @@
           <w:lang w:val="es-MX"/>
         </w:rPr>
         <w:tab/>
-        <w:t/>
-      </w:r>
-      <w:r>
-        <w:rPr>
-          <w:rFonts w:hint="default"/>
-          <w:rtl w:val="0"/>
-          <w:lang w:val="es-MX"/>
-        </w:rPr>
-        <w:tab/>
-        <w:t/>
-      </w:r>
-      <w:r>
-        <w:rPr>
-          <w:rFonts w:hint="default"/>
-          <w:rtl w:val="0"/>
-          <w:lang w:val="es-MX"/>
-        </w:rPr>
-        <w:tab/>
-        <w:t/>
-      </w:r>
-      <w:r>
-        <w:rPr>
-          <w:rFonts w:hint="default"/>
-          <w:rtl w:val="0"/>
-          <w:lang w:val="es-MX"/>
-        </w:rPr>
-        <w:tab/>
-        <w:t/>
+      </w:r>
+      <w:r>
+        <w:rPr>
+          <w:rFonts w:hint="default"/>
+          <w:rtl w:val="0"/>
+          <w:lang w:val="es-MX"/>
+        </w:rPr>
+        <w:tab/>
+      </w:r>
+      <w:r>
+        <w:rPr>
+          <w:rFonts w:hint="default"/>
+          <w:rtl w:val="0"/>
+          <w:lang w:val="es-MX"/>
+        </w:rPr>
+        <w:tab/>
+      </w:r>
+      <w:r>
+        <w:rPr>
+          <w:rFonts w:hint="default"/>
+          <w:rtl w:val="0"/>
+          <w:lang w:val="es-MX"/>
+        </w:rPr>
+        <w:tab/>
       </w:r>
       <w:r>
         <w:rPr>
@@ -798,8 +1493,6 @@
         </w:rPr>
         <w:t>Syn: UPDATE tabla set columna= columna*2</w:t>
       </w:r>
-      <w:bookmarkStart w:id="1" w:name="_GoBack"/>
-      <w:bookmarkEnd w:id="1"/>
     </w:p>
     <w:p>
       <w:pPr>
@@ -1122,6 +1815,51 @@
       <w:pPr>
         <w:rPr>
           <w:rFonts w:hint="default"/>
+          <w:color w:val="00B050"/>
+          <w:rtl w:val="0"/>
+        </w:rPr>
+      </w:pPr>
+    </w:p>
+    <w:p>
+      <w:pPr>
+        <w:rPr>
+          <w:rFonts w:hint="default"/>
+          <w:color w:val="00B050"/>
+          <w:rtl w:val="0"/>
+        </w:rPr>
+      </w:pPr>
+    </w:p>
+    <w:p>
+      <w:pPr>
+        <w:rPr>
+          <w:rFonts w:hint="default"/>
+          <w:color w:val="00B050"/>
+          <w:rtl w:val="0"/>
+        </w:rPr>
+      </w:pPr>
+    </w:p>
+    <w:p>
+      <w:pPr>
+        <w:rPr>
+          <w:rFonts w:hint="default"/>
+          <w:color w:val="00B050"/>
+          <w:rtl w:val="0"/>
+        </w:rPr>
+      </w:pPr>
+    </w:p>
+    <w:p>
+      <w:pPr>
+        <w:rPr>
+          <w:rFonts w:hint="default"/>
+          <w:color w:val="00B050"/>
+          <w:rtl w:val="0"/>
+        </w:rPr>
+      </w:pPr>
+    </w:p>
+    <w:p>
+      <w:pPr>
+        <w:rPr>
+          <w:rFonts w:hint="default"/>
           <w:color w:val="7030A0"/>
           <w:rtl w:val="0"/>
         </w:rPr>
@@ -1134,6 +1872,8 @@
         </w:rPr>
         <w:t>✦</w:t>
       </w:r>
+      <w:bookmarkStart w:id="1" w:name="_GoBack"/>
+      <w:bookmarkEnd w:id="1"/>
       <w:r>
         <w:rPr>
           <w:rFonts w:hint="default"/>
@@ -5231,7 +5971,7 @@
   <w:docDefaults>
     <w:rPrDefault>
       <w:rPr>
-        <w:rFonts w:ascii="Arial" w:hAnsi="Arial" w:eastAsia="Arial" w:cs="Arial"/>
+        <w:rFonts w:ascii="Times New Roman" w:hAnsi="Times New Roman" w:eastAsia="SimSun" w:cs="Times New Roman"/>
       </w:rPr>
     </w:rPrDefault>
     <w:pPrDefault/>

</xml_diff>

<commit_message>
unidad 3 pdf 2
se actualiza el pdf y la base de datos de sql
</commit_message>
<xml_diff>
--- a/Primer Año/segundo cuatrimestre/laboratorio 1/Resumen SQL (Leandro Amaya).docx
+++ b/Primer Año/segundo cuatrimestre/laboratorio 1/Resumen SQL (Leandro Amaya).docx
@@ -423,32 +423,61 @@
           <w:color w:val="001D35"/>
           <w:sz w:val="24"/>
           <w:szCs w:val="24"/>
-          <w:highlight w:val="white"/>
-        </w:rPr>
-      </w:pPr>
-      <w:r>
+          <w:highlight w:val="lightGray"/>
+        </w:rPr>
+      </w:pPr>
+      <w:r>
+        <w:rPr>
+          <w:color w:val="001D35"/>
+          <w:sz w:val="24"/>
+          <w:szCs w:val="24"/>
+          <w:highlight w:val="lightGray"/>
+          <w:rtl w:val="0"/>
+        </w:rPr>
+        <w:t>CREATE // ALTER // DROP // etc</w:t>
+      </w:r>
+    </w:p>
+    <w:p>
+      <w:pPr>
         <w:rPr>
           <w:color w:val="001D35"/>
           <w:sz w:val="24"/>
           <w:szCs w:val="24"/>
           <w:highlight w:val="white"/>
-          <w:rtl w:val="0"/>
-        </w:rPr>
-        <w:t>CREATE // ALTER // DROP // etc</w:t>
-      </w:r>
-    </w:p>
-    <w:p>
-      <w:pPr>
+        </w:rPr>
+      </w:pPr>
+    </w:p>
+    <w:p>
+      <w:pPr>
+        <w:rPr>
+          <w:color w:val="1F1F1F"/>
+          <w:sz w:val="24"/>
+          <w:szCs w:val="24"/>
+          <w:highlight w:val="white"/>
+          <w:rtl w:val="0"/>
+        </w:rPr>
+      </w:pPr>
+      <w:r>
+        <w:rPr>
+          <w:color w:val="001D35"/>
+          <w:sz w:val="24"/>
+          <w:szCs w:val="24"/>
+          <w:highlight w:val="cyan"/>
+          <w:rtl w:val="0"/>
+        </w:rPr>
+        <w:t>DML</w:t>
+      </w:r>
+      <w:r>
         <w:rPr>
           <w:color w:val="001D35"/>
           <w:sz w:val="24"/>
           <w:szCs w:val="24"/>
           <w:highlight w:val="white"/>
-        </w:rPr>
-      </w:pPr>
-    </w:p>
-    <w:p>
-      <w:pPr>
+          <w:rtl w:val="0"/>
+        </w:rPr>
+        <w:t xml:space="preserve"> : </w:t>
+      </w:r>
+      <w:r>
         <w:rPr>
           <w:color w:val="1F1F1F"/>
           <w:sz w:val="24"/>
@@ -456,40 +485,22 @@
           <w:highlight w:val="white"/>
           <w:rtl w:val="0"/>
         </w:rPr>
-      </w:pPr>
-      <w:r>
-        <w:rPr>
-          <w:color w:val="001D35"/>
-          <w:sz w:val="24"/>
-          <w:szCs w:val="24"/>
-          <w:highlight w:val="cyan"/>
-          <w:rtl w:val="0"/>
-        </w:rPr>
-        <w:t>DML</w:t>
-      </w:r>
-      <w:r>
-        <w:rPr>
-          <w:color w:val="001D35"/>
-          <w:sz w:val="24"/>
-          <w:szCs w:val="24"/>
-          <w:highlight w:val="white"/>
-          <w:rtl w:val="0"/>
-        </w:rPr>
-        <w:t xml:space="preserve"> : </w:t>
-      </w:r>
-      <w:r>
-        <w:rPr>
+        <w:t>Lenguaje de Manipulación de Datos</w:t>
+      </w:r>
+    </w:p>
+    <w:p>
+      <w:pPr>
+        <w:rPr>
+          <w:rFonts w:hint="default"/>
           <w:color w:val="1F1F1F"/>
           <w:sz w:val="24"/>
           <w:szCs w:val="24"/>
           <w:highlight w:val="white"/>
           <w:rtl w:val="0"/>
-        </w:rPr>
-        <w:t>Lenguaje de Manipulación de Datos</w:t>
-      </w:r>
-    </w:p>
-    <w:p>
-      <w:pPr>
+          <w:lang w:val="es-MX"/>
+        </w:rPr>
+      </w:pPr>
+      <w:r>
         <w:rPr>
           <w:rFonts w:hint="default"/>
           <w:color w:val="1F1F1F"/>
@@ -499,54 +510,91 @@
           <w:rtl w:val="0"/>
           <w:lang w:val="es-MX"/>
         </w:rPr>
-      </w:pPr>
-      <w:r>
-        <w:rPr>
-          <w:rFonts w:hint="default"/>
+        <w:t>permite realizar varias acciones con datos de una bd.</w:t>
+      </w:r>
+    </w:p>
+    <w:p>
+      <w:pPr>
+        <w:rPr>
+          <w:color w:val="1F1F1F"/>
+          <w:sz w:val="24"/>
+          <w:szCs w:val="24"/>
+          <w:highlight w:val="lightGray"/>
+          <w:rtl w:val="0"/>
+        </w:rPr>
+      </w:pPr>
+      <w:r>
+        <w:rPr>
+          <w:color w:val="1F1F1F"/>
+          <w:sz w:val="24"/>
+          <w:szCs w:val="24"/>
+          <w:highlight w:val="lightGray"/>
+          <w:rtl w:val="0"/>
+        </w:rPr>
+        <w:t>SELECT // INSERT // UPDATE // DELETE // etc</w:t>
+      </w:r>
+    </w:p>
+    <w:p>
+      <w:pPr>
+        <w:rPr>
           <w:color w:val="1F1F1F"/>
           <w:sz w:val="24"/>
           <w:szCs w:val="24"/>
           <w:highlight w:val="white"/>
           <w:rtl w:val="0"/>
-          <w:lang w:val="es-MX"/>
-        </w:rPr>
-        <w:t>permite realizar varias acciones con datos de una bd.</w:t>
-      </w:r>
-    </w:p>
-    <w:p>
-      <w:pPr>
-        <w:rPr>
+        </w:rPr>
+      </w:pPr>
+    </w:p>
+    <w:p>
+      <w:pPr>
+        <w:rPr>
+          <w:rFonts w:hint="default"/>
           <w:color w:val="1F1F1F"/>
           <w:sz w:val="24"/>
           <w:szCs w:val="24"/>
           <w:highlight w:val="white"/>
           <w:rtl w:val="0"/>
-        </w:rPr>
-      </w:pPr>
-      <w:r>
-        <w:rPr>
+          <w:lang w:val="es-MX"/>
+        </w:rPr>
+      </w:pPr>
+      <w:r>
+        <w:rPr>
+          <w:rFonts w:hint="default"/>
+          <w:color w:val="1F1F1F"/>
+          <w:sz w:val="24"/>
+          <w:szCs w:val="24"/>
+          <w:highlight w:val="cyan"/>
+          <w:rtl w:val="0"/>
+          <w:lang w:val="es-MX"/>
+        </w:rPr>
+        <w:t>DQL</w:t>
+      </w:r>
+      <w:r>
+        <w:rPr>
+          <w:rFonts w:hint="default"/>
           <w:color w:val="1F1F1F"/>
           <w:sz w:val="24"/>
           <w:szCs w:val="24"/>
           <w:highlight w:val="white"/>
           <w:rtl w:val="0"/>
-        </w:rPr>
-        <w:t>SELECT // INSERT // UPDATE // DELETE // etc</w:t>
-      </w:r>
-    </w:p>
-    <w:p>
-      <w:pPr>
-        <w:rPr>
+          <w:lang w:val="es-MX"/>
+        </w:rPr>
+        <w:t xml:space="preserve"> : Lenguaje de Consulta de Datos</w:t>
+      </w:r>
+    </w:p>
+    <w:p>
+      <w:pPr>
+        <w:rPr>
+          <w:rFonts w:hint="default"/>
           <w:color w:val="1F1F1F"/>
           <w:sz w:val="24"/>
           <w:szCs w:val="24"/>
           <w:highlight w:val="white"/>
           <w:rtl w:val="0"/>
-        </w:rPr>
-      </w:pPr>
-    </w:p>
-    <w:p>
-      <w:pPr>
+          <w:lang w:val="es-MX"/>
+        </w:rPr>
+      </w:pPr>
+      <w:r>
         <w:rPr>
           <w:rFonts w:hint="default"/>
           <w:color w:val="1F1F1F"/>
@@ -556,76 +604,28 @@
           <w:rtl w:val="0"/>
           <w:lang w:val="es-MX"/>
         </w:rPr>
-      </w:pPr>
-      <w:r>
+        <w:t>realizar consultas sobre los datos dentro de los objetos del esquema (tabla)</w:t>
+      </w:r>
+    </w:p>
+    <w:p>
+      <w:pPr>
         <w:rPr>
           <w:rFonts w:hint="default"/>
           <w:color w:val="1F1F1F"/>
           <w:sz w:val="24"/>
           <w:szCs w:val="24"/>
-          <w:highlight w:val="cyan"/>
-          <w:rtl w:val="0"/>
-          <w:lang w:val="es-MX"/>
-        </w:rPr>
-        <w:t>DQL</w:t>
-      </w:r>
+          <w:highlight w:val="lightGray"/>
+          <w:rtl w:val="0"/>
+          <w:lang w:val="es-MX"/>
+        </w:rPr>
+      </w:pPr>
       <w:r>
         <w:rPr>
           <w:rFonts w:hint="default"/>
           <w:color w:val="1F1F1F"/>
           <w:sz w:val="24"/>
           <w:szCs w:val="24"/>
-          <w:highlight w:val="white"/>
-          <w:rtl w:val="0"/>
-          <w:lang w:val="es-MX"/>
-        </w:rPr>
-        <w:t xml:space="preserve"> : Lenguaje de Consulta de Datos</w:t>
-      </w:r>
-    </w:p>
-    <w:p>
-      <w:pPr>
-        <w:rPr>
-          <w:rFonts w:hint="default"/>
-          <w:color w:val="1F1F1F"/>
-          <w:sz w:val="24"/>
-          <w:szCs w:val="24"/>
-          <w:highlight w:val="white"/>
-          <w:rtl w:val="0"/>
-          <w:lang w:val="es-MX"/>
-        </w:rPr>
-      </w:pPr>
-      <w:r>
-        <w:rPr>
-          <w:rFonts w:hint="default"/>
-          <w:color w:val="1F1F1F"/>
-          <w:sz w:val="24"/>
-          <w:szCs w:val="24"/>
-          <w:highlight w:val="white"/>
-          <w:rtl w:val="0"/>
-          <w:lang w:val="es-MX"/>
-        </w:rPr>
-        <w:t>realizar consultas sobre los datos dentro de los objetos del esquema (tabla)</w:t>
-      </w:r>
-    </w:p>
-    <w:p>
-      <w:pPr>
-        <w:rPr>
-          <w:rFonts w:hint="default"/>
-          <w:color w:val="1F1F1F"/>
-          <w:sz w:val="24"/>
-          <w:szCs w:val="24"/>
-          <w:highlight w:val="white"/>
-          <w:rtl w:val="0"/>
-          <w:lang w:val="es-MX"/>
-        </w:rPr>
-      </w:pPr>
-      <w:r>
-        <w:rPr>
-          <w:rFonts w:hint="default"/>
-          <w:color w:val="1F1F1F"/>
-          <w:sz w:val="24"/>
-          <w:szCs w:val="24"/>
-          <w:highlight w:val="white"/>
+          <w:highlight w:val="lightGray"/>
           <w:rtl w:val="0"/>
           <w:lang w:val="es-MX"/>
         </w:rPr>
@@ -780,11 +780,24 @@
           <w:color w:val="1F1F1F"/>
           <w:sz w:val="24"/>
           <w:szCs w:val="24"/>
-          <w:highlight w:val="white"/>
-          <w:lang w:val="es-MX"/>
-        </w:rPr>
-      </w:pPr>
-      <w:r>
+          <w:highlight w:val="lightGray"/>
+          <w:lang w:val="es-MX"/>
+        </w:rPr>
+      </w:pPr>
+      <w:r>
+        <w:rPr>
+          <w:rFonts w:hint="default"/>
+          <w:color w:val="1F1F1F"/>
+          <w:sz w:val="24"/>
+          <w:szCs w:val="24"/>
+          <w:highlight w:val="lightGray"/>
+          <w:lang w:val="es-MX"/>
+        </w:rPr>
+        <w:t>GRANT//REVOKE</w:t>
+      </w:r>
+    </w:p>
+    <w:p>
+      <w:pPr>
         <w:rPr>
           <w:rFonts w:hint="default"/>
           <w:color w:val="1F1F1F"/>
@@ -793,8 +806,7 @@
           <w:highlight w:val="white"/>
           <w:lang w:val="es-MX"/>
         </w:rPr>
-        <w:t>GRANT//REVOKE</w:t>
-      </w:r>
+      </w:pPr>
     </w:p>
     <w:p>
       <w:pPr>
@@ -807,9 +819,7 @@
           <w:lang w:val="es-MX"/>
         </w:rPr>
       </w:pPr>
-    </w:p>
-    <w:p>
-      <w:pPr>
+      <w:r>
         <w:rPr>
           <w:rFonts w:hint="default"/>
           <w:color w:val="1F1F1F"/>
@@ -818,8 +828,11 @@
           <w:highlight w:val="white"/>
           <w:lang w:val="es-MX"/>
         </w:rPr>
-      </w:pPr>
-      <w:r>
+        <w:t>TCL: lenguaje de control transicional</w:t>
+      </w:r>
+    </w:p>
+    <w:p>
+      <w:pPr>
         <w:rPr>
           <w:rFonts w:hint="default"/>
           <w:color w:val="1F1F1F"/>
@@ -828,11 +841,8 @@
           <w:highlight w:val="white"/>
           <w:lang w:val="es-MX"/>
         </w:rPr>
-        <w:t>TCL: lenguaje de control transicional</w:t>
-      </w:r>
-    </w:p>
-    <w:p>
-      <w:pPr>
+      </w:pPr>
+      <w:r>
         <w:rPr>
           <w:rFonts w:hint="default"/>
           <w:color w:val="1F1F1F"/>
@@ -841,44 +851,74 @@
           <w:highlight w:val="white"/>
           <w:lang w:val="es-MX"/>
         </w:rPr>
-      </w:pPr>
-      <w:r>
+        <w:t>Permite hacer transaciones en la base de datos</w:t>
+      </w:r>
+    </w:p>
+    <w:p>
+      <w:pPr>
+        <w:rPr>
+          <w:rFonts w:hint="default"/>
+          <w:color w:val="1F1F1F"/>
+          <w:sz w:val="24"/>
+          <w:szCs w:val="24"/>
+          <w:highlight w:val="lightGray"/>
+          <w:lang w:val="es-MX"/>
+        </w:rPr>
+      </w:pPr>
+      <w:r>
+        <w:rPr>
+          <w:rFonts w:hint="default"/>
+          <w:color w:val="1F1F1F"/>
+          <w:sz w:val="24"/>
+          <w:szCs w:val="24"/>
+          <w:highlight w:val="lightGray"/>
+          <w:lang w:val="es-MX"/>
+        </w:rPr>
+        <w:t>COMMIT // ROLLBACK // SAVEPOINT</w:t>
+      </w:r>
+    </w:p>
+    <w:p>
+      <w:pPr>
         <w:rPr>
           <w:rFonts w:hint="default"/>
           <w:color w:val="1F1F1F"/>
           <w:sz w:val="24"/>
           <w:szCs w:val="24"/>
           <w:highlight w:val="white"/>
-          <w:lang w:val="es-MX"/>
-        </w:rPr>
-        <w:t>Permite hacer transaciones en la base de datos</w:t>
-      </w:r>
-    </w:p>
-    <w:p>
-      <w:pPr>
+        </w:rPr>
+      </w:pPr>
+      <w:r>
+        <w:rPr>
+          <w:rFonts w:hint="default"/>
+          <w:color w:val="77933C" w:themeColor="accent3" w:themeShade="BF"/>
+          <w:sz w:val="24"/>
+          <w:szCs w:val="24"/>
+          <w:highlight w:val="white"/>
+          <w:lang w:val="es-MX"/>
+        </w:rPr>
+        <w:t>LA INTEGRIDAD REFERENCIAL</w:t>
+      </w:r>
+      <w:r>
         <w:rPr>
           <w:rFonts w:hint="default"/>
           <w:color w:val="1F1F1F"/>
           <w:sz w:val="24"/>
           <w:szCs w:val="24"/>
           <w:highlight w:val="white"/>
-          <w:lang w:val="es-MX"/>
-        </w:rPr>
-      </w:pPr>
-      <w:r>
-        <w:rPr>
-          <w:rFonts w:hint="default"/>
+        </w:rPr>
+        <w:t xml:space="preserve"> es un sistema compuesto por reglas que permiten la garantía de las relaciones entre las filas de la tabla relacionadas para que sean </w:t>
+      </w:r>
+    </w:p>
+    <w:p>
+      <w:pPr>
+        <w:rPr>
           <w:color w:val="1F1F1F"/>
           <w:sz w:val="24"/>
           <w:szCs w:val="24"/>
           <w:highlight w:val="white"/>
-          <w:lang w:val="es-MX"/>
-        </w:rPr>
-        <w:t>COMMIT // ROLLBACK // SAVEPOINT</w:t>
-      </w:r>
-    </w:p>
-    <w:p>
-      <w:pPr>
+        </w:rPr>
+      </w:pPr>
+      <w:r>
         <w:rPr>
           <w:rFonts w:hint="default"/>
           <w:color w:val="1F1F1F"/>
@@ -886,57 +926,17 @@
           <w:szCs w:val="24"/>
           <w:highlight w:val="white"/>
         </w:rPr>
-      </w:pPr>
-      <w:r>
-        <w:rPr>
-          <w:rFonts w:hint="default"/>
-          <w:color w:val="77933C" w:themeColor="accent3" w:themeShade="BF"/>
-          <w:sz w:val="24"/>
-          <w:szCs w:val="24"/>
-          <w:highlight w:val="white"/>
-          <w:lang w:val="es-MX"/>
-        </w:rPr>
-        <w:t>LA INTEGRIDAD REFERENCIAL</w:t>
-      </w:r>
-      <w:r>
-        <w:rPr>
-          <w:rFonts w:hint="default"/>
+        <w:t>válidas y que estas relaciones no se eliminen ni se modifiquen por error.</w:t>
+      </w:r>
+    </w:p>
+    <w:p>
+      <w:pPr>
+        <w:rPr>
           <w:color w:val="1F1F1F"/>
           <w:sz w:val="24"/>
           <w:szCs w:val="24"/>
           <w:highlight w:val="white"/>
         </w:rPr>
-        <w:t xml:space="preserve"> es un sistema compuesto por reglas que permiten la garantía de las relaciones entre las filas de la tabla relacionadas para que sean </w:t>
-      </w:r>
-    </w:p>
-    <w:p>
-      <w:pPr>
-        <w:rPr>
-          <w:color w:val="1F1F1F"/>
-          <w:sz w:val="24"/>
-          <w:szCs w:val="24"/>
-          <w:highlight w:val="white"/>
-        </w:rPr>
-      </w:pPr>
-      <w:r>
-        <w:rPr>
-          <w:rFonts w:hint="default"/>
-          <w:color w:val="1F1F1F"/>
-          <w:sz w:val="24"/>
-          <w:szCs w:val="24"/>
-          <w:highlight w:val="white"/>
-        </w:rPr>
-        <w:t>válidas y que estas relaciones no se eliminen ni se modifiquen por error.</w:t>
-      </w:r>
-    </w:p>
-    <w:p>
-      <w:pPr>
-        <w:rPr>
-          <w:color w:val="1F1F1F"/>
-          <w:sz w:val="24"/>
-          <w:szCs w:val="24"/>
-          <w:highlight w:val="white"/>
-        </w:rPr>
       </w:pPr>
     </w:p>
     <w:p>
@@ -1275,50 +1275,6 @@
           <w:rtl w:val="0"/>
         </w:rPr>
         <w:t>)</w:t>
-      </w:r>
-    </w:p>
-    <w:p/>
-    <w:p>
-      <w:r>
-        <w:rPr>
-          <w:rtl w:val="0"/>
-        </w:rPr>
-        <w:t xml:space="preserve">3- </w:t>
-      </w:r>
-      <w:r>
-        <w:rPr>
-          <w:highlight w:val="yellow"/>
-          <w:rtl w:val="0"/>
-        </w:rPr>
-        <w:t>ALTER TABLE</w:t>
-      </w:r>
-      <w:r>
-        <w:rPr>
-          <w:rtl w:val="0"/>
-        </w:rPr>
-        <w:t xml:space="preserve">                              </w:t>
-      </w:r>
-      <w:r>
-        <w:rPr>
-          <w:rFonts w:hint="default"/>
-          <w:rtl w:val="0"/>
-          <w:lang w:val="es-MX"/>
-        </w:rPr>
-        <w:tab/>
-      </w:r>
-      <w:r>
-        <w:rPr>
-          <w:rFonts w:hint="default"/>
-          <w:rtl w:val="0"/>
-          <w:lang w:val="es-MX"/>
-        </w:rPr>
-        <w:tab/>
-      </w:r>
-      <w:r>
-        <w:rPr>
-          <w:rtl w:val="0"/>
-        </w:rPr>
-        <w:t>( modificar una tabla ya existente)</w:t>
       </w:r>
     </w:p>
     <w:p/>
@@ -1337,6 +1293,275 @@
           <w:highlight w:val="yellow"/>
           <w:rtl w:val="0"/>
         </w:rPr>
+        <w:t>ALTER TABLE</w:t>
+      </w:r>
+      <w:r>
+        <w:rPr>
+          <w:rtl w:val="0"/>
+        </w:rPr>
+        <w:t xml:space="preserve">                              </w:t>
+      </w:r>
+      <w:r>
+        <w:rPr>
+          <w:rFonts w:hint="default"/>
+          <w:rtl w:val="0"/>
+          <w:lang w:val="es-MX"/>
+        </w:rPr>
+        <w:tab/>
+      </w:r>
+      <w:r>
+        <w:rPr>
+          <w:rFonts w:hint="default"/>
+          <w:rtl w:val="0"/>
+          <w:lang w:val="es-MX"/>
+        </w:rPr>
+        <w:tab/>
+      </w:r>
+      <w:r>
+        <w:rPr>
+          <w:rtl w:val="0"/>
+        </w:rPr>
+        <w:t>( modificar una tabla ya existente)</w:t>
+      </w:r>
+    </w:p>
+    <w:p>
+      <w:pPr>
+        <w:numPr>
+          <w:numId w:val="0"/>
+        </w:numPr>
+        <w:rPr>
+          <w:rFonts w:hint="default"/>
+          <w:rtl w:val="0"/>
+          <w:lang w:val="es-MX"/>
+        </w:rPr>
+      </w:pPr>
+      <w:r>
+        <w:rPr>
+          <w:rFonts w:hint="default"/>
+          <w:rtl w:val="0"/>
+          <w:lang w:val="es-MX"/>
+        </w:rPr>
+        <w:tab/>
+        <w:t/>
+      </w:r>
+      <w:r>
+        <w:rPr>
+          <w:rFonts w:hint="default"/>
+          <w:rtl w:val="0"/>
+          <w:lang w:val="es-MX"/>
+        </w:rPr>
+        <w:tab/>
+        <w:t/>
+      </w:r>
+      <w:r>
+        <w:rPr>
+          <w:rFonts w:hint="default"/>
+          <w:rtl w:val="0"/>
+          <w:lang w:val="es-MX"/>
+        </w:rPr>
+        <w:tab/>
+        <w:t/>
+      </w:r>
+      <w:r>
+        <w:rPr>
+          <w:rFonts w:hint="default"/>
+          <w:rtl w:val="0"/>
+          <w:lang w:val="es-MX"/>
+        </w:rPr>
+        <w:tab/>
+        <w:t/>
+      </w:r>
+      <w:r>
+        <w:rPr>
+          <w:rFonts w:hint="default"/>
+          <w:rtl w:val="0"/>
+          <w:lang w:val="es-MX"/>
+        </w:rPr>
+        <w:tab/>
+        <w:t/>
+      </w:r>
+      <w:r>
+        <w:rPr>
+          <w:rFonts w:hint="default"/>
+          <w:rtl w:val="0"/>
+          <w:lang w:val="es-MX"/>
+        </w:rPr>
+        <w:tab/>
+      </w:r>
+      <w:r>
+        <w:rPr>
+          <w:rFonts w:hint="default"/>
+          <w:color w:val="FFFF00"/>
+          <w:highlight w:val="black"/>
+          <w:rtl w:val="0"/>
+          <w:lang w:val="es-MX"/>
+        </w:rPr>
+        <w:t>N:</w:t>
+      </w:r>
+      <w:r>
+        <w:rPr>
+          <w:rFonts w:hint="default"/>
+          <w:rtl w:val="0"/>
+          <w:lang w:val="es-MX"/>
+        </w:rPr>
+        <w:t xml:space="preserve"> se usa para modificar claves pri y foraneas</w:t>
+      </w:r>
+      <w:bookmarkStart w:id="1" w:name="_GoBack"/>
+      <w:bookmarkEnd w:id="1"/>
+      <w:r>
+        <w:rPr>
+          <w:rFonts w:hint="default"/>
+          <w:rtl w:val="0"/>
+          <w:lang w:val="es-MX"/>
+        </w:rPr>
+        <w:br w:type="textWrapping"/>
+      </w:r>
+      <w:r>
+        <w:rPr>
+          <w:rFonts w:hint="default"/>
+          <w:rtl w:val="0"/>
+          <w:lang w:val="es-MX"/>
+        </w:rPr>
+        <w:tab/>
+        <w:t/>
+      </w:r>
+      <w:r>
+        <w:rPr>
+          <w:rFonts w:hint="default"/>
+          <w:rtl w:val="0"/>
+          <w:lang w:val="es-MX"/>
+        </w:rPr>
+        <w:tab/>
+        <w:t/>
+      </w:r>
+      <w:r>
+        <w:rPr>
+          <w:rFonts w:hint="default"/>
+          <w:rtl w:val="0"/>
+          <w:lang w:val="es-MX"/>
+        </w:rPr>
+        <w:tab/>
+        <w:t/>
+      </w:r>
+      <w:r>
+        <w:rPr>
+          <w:rFonts w:hint="default"/>
+          <w:rtl w:val="0"/>
+          <w:lang w:val="es-MX"/>
+        </w:rPr>
+        <w:tab/>
+        <w:t/>
+      </w:r>
+      <w:r>
+        <w:rPr>
+          <w:rFonts w:hint="default"/>
+          <w:rtl w:val="0"/>
+          <w:lang w:val="es-MX"/>
+        </w:rPr>
+        <w:tab/>
+        <w:t/>
+      </w:r>
+      <w:r>
+        <w:rPr>
+          <w:rFonts w:hint="default"/>
+          <w:rtl w:val="0"/>
+          <w:lang w:val="es-MX"/>
+        </w:rPr>
+        <w:tab/>
+        <w:t>- columnas y tablas.</w:t>
+      </w:r>
+    </w:p>
+    <w:p>
+      <w:pPr>
+        <w:numPr>
+          <w:numId w:val="0"/>
+        </w:numPr>
+        <w:rPr>
+          <w:rFonts w:hint="default"/>
+          <w:highlight w:val="lightGray"/>
+          <w:rtl w:val="0"/>
+          <w:lang w:val="es-MX"/>
+        </w:rPr>
+      </w:pPr>
+      <w:r>
+        <w:rPr>
+          <w:rFonts w:hint="default"/>
+          <w:rtl w:val="0"/>
+          <w:lang w:val="es-MX"/>
+        </w:rPr>
+        <w:tab/>
+        <w:t/>
+      </w:r>
+      <w:r>
+        <w:rPr>
+          <w:rFonts w:hint="default"/>
+          <w:rtl w:val="0"/>
+          <w:lang w:val="es-MX"/>
+        </w:rPr>
+        <w:tab/>
+        <w:t/>
+      </w:r>
+      <w:r>
+        <w:rPr>
+          <w:rFonts w:hint="default"/>
+          <w:rtl w:val="0"/>
+          <w:lang w:val="es-MX"/>
+        </w:rPr>
+        <w:tab/>
+        <w:t/>
+      </w:r>
+      <w:r>
+        <w:rPr>
+          <w:rFonts w:hint="default"/>
+          <w:rtl w:val="0"/>
+          <w:lang w:val="es-MX"/>
+        </w:rPr>
+        <w:tab/>
+        <w:t/>
+      </w:r>
+      <w:r>
+        <w:rPr>
+          <w:rFonts w:hint="default"/>
+          <w:rtl w:val="0"/>
+          <w:lang w:val="es-MX"/>
+        </w:rPr>
+        <w:tab/>
+        <w:t/>
+      </w:r>
+      <w:r>
+        <w:rPr>
+          <w:rFonts w:hint="default"/>
+          <w:rtl w:val="0"/>
+          <w:lang w:val="es-MX"/>
+        </w:rPr>
+        <w:tab/>
+      </w:r>
+      <w:r>
+        <w:rPr>
+          <w:rFonts w:hint="default"/>
+          <w:highlight w:val="lightGray"/>
+          <w:rtl w:val="0"/>
+          <w:lang w:val="es-MX"/>
+        </w:rPr>
+        <w:t>ADD // CHANGE // DROP</w:t>
+      </w:r>
+    </w:p>
+    <w:p/>
+    <w:p>
+      <w:pPr>
+        <w:numPr>
+          <w:ilvl w:val="0"/>
+          <w:numId w:val="2"/>
+        </w:numPr>
+        <w:rPr>
+          <w:rtl w:val="0"/>
+        </w:rPr>
+      </w:pPr>
+      <w:r>
+        <w:rPr>
+          <w:highlight w:val="yellow"/>
+          <w:rtl w:val="0"/>
+        </w:rPr>
         <w:t xml:space="preserve">UPDATE </w:t>
       </w:r>
       <w:r>
@@ -1498,7 +1723,7 @@
       <w:pPr>
         <w:numPr>
           <w:ilvl w:val="0"/>
-          <w:numId w:val="1"/>
+          <w:numId w:val="2"/>
         </w:numPr>
         <w:ind w:left="0" w:leftChars="0" w:firstLine="0" w:firstLineChars="0"/>
         <w:rPr>
@@ -1677,10 +1902,20 @@
       <w:r>
         <w:rPr>
           <w:rFonts w:hint="default"/>
-          <w:rtl w:val="0"/>
-          <w:lang w:val="es-MX"/>
-        </w:rPr>
-        <w:t>N: borra tuplas de una sola relacion</w:t>
+          <w:color w:val="FFFF00"/>
+          <w:highlight w:val="black"/>
+          <w:rtl w:val="0"/>
+          <w:lang w:val="es-MX"/>
+        </w:rPr>
+        <w:t>N:</w:t>
+      </w:r>
+      <w:r>
+        <w:rPr>
+          <w:rFonts w:hint="default"/>
+          <w:rtl w:val="0"/>
+          <w:lang w:val="es-MX"/>
+        </w:rPr>
+        <w:t xml:space="preserve"> borra tuplas de una sola relacion</w:t>
       </w:r>
     </w:p>
     <w:p/>
@@ -1730,7 +1965,7 @@
       <w:pPr>
         <w:numPr>
           <w:ilvl w:val="0"/>
-          <w:numId w:val="2"/>
+          <w:numId w:val="3"/>
         </w:numPr>
         <w:spacing w:before="240" w:after="0" w:afterAutospacing="0"/>
         <w:ind w:left="720" w:hanging="360"/>
@@ -1773,7 +2008,7 @@
       <w:pPr>
         <w:numPr>
           <w:ilvl w:val="0"/>
-          <w:numId w:val="2"/>
+          <w:numId w:val="3"/>
         </w:numPr>
         <w:spacing w:before="0" w:beforeAutospacing="0" w:after="240"/>
         <w:ind w:left="720" w:hanging="360"/>
@@ -1872,8 +2107,6 @@
         </w:rPr>
         <w:t>✦</w:t>
       </w:r>
-      <w:bookmarkStart w:id="1" w:name="_GoBack"/>
-      <w:bookmarkEnd w:id="1"/>
       <w:r>
         <w:rPr>
           <w:rFonts w:hint="default"/>
@@ -3505,7 +3738,7 @@
       <w:pPr>
         <w:numPr>
           <w:ilvl w:val="0"/>
-          <w:numId w:val="3"/>
+          <w:numId w:val="4"/>
         </w:numPr>
         <w:rPr>
           <w:color w:val="C0504D" w:themeColor="accent2"/>
@@ -3949,7 +4182,7 @@
       <w:pPr>
         <w:numPr>
           <w:ilvl w:val="0"/>
-          <w:numId w:val="4"/>
+          <w:numId w:val="5"/>
         </w:numPr>
         <w:rPr>
           <w:rFonts w:hint="default"/>
@@ -4022,7 +4255,7 @@
       <w:pPr>
         <w:numPr>
           <w:ilvl w:val="0"/>
-          <w:numId w:val="4"/>
+          <w:numId w:val="5"/>
         </w:numPr>
         <w:ind w:left="0" w:leftChars="0" w:firstLine="0" w:firstLineChars="0"/>
         <w:rPr>
@@ -4213,7 +4446,7 @@
       <w:pPr>
         <w:numPr>
           <w:ilvl w:val="0"/>
-          <w:numId w:val="4"/>
+          <w:numId w:val="5"/>
         </w:numPr>
         <w:ind w:left="0" w:leftChars="0" w:firstLine="0" w:firstLineChars="0"/>
         <w:rPr>
@@ -4461,7 +4694,7 @@
       <w:pPr>
         <w:numPr>
           <w:ilvl w:val="0"/>
-          <w:numId w:val="4"/>
+          <w:numId w:val="5"/>
         </w:numPr>
         <w:ind w:left="0" w:leftChars="0" w:firstLine="0" w:firstLineChars="0"/>
         <w:rPr>
@@ -4815,7 +5048,7 @@
       <w:pPr>
         <w:numPr>
           <w:ilvl w:val="0"/>
-          <w:numId w:val="4"/>
+          <w:numId w:val="5"/>
         </w:numPr>
         <w:ind w:left="0" w:leftChars="0" w:firstLine="0" w:firstLineChars="0"/>
         <w:rPr>
@@ -5951,16 +6184,151 @@
       <w:lvlJc w:val="left"/>
     </w:lvl>
   </w:abstractNum>
+  <w:abstractNum w:abstractNumId="4">
+    <w:nsid w:val="2ADF27EF"/>
+    <w:multiLevelType w:val="multilevel"/>
+    <w:tmpl w:val="2ADF27EF"/>
+    <w:lvl w:ilvl="0" w:tentative="0">
+      <w:start w:val="3"/>
+      <w:numFmt w:val="decimal"/>
+      <w:suff w:val="space"/>
+      <w:lvlText w:val="%1-"/>
+      <w:lvlJc w:val="left"/>
+    </w:lvl>
+    <w:lvl w:ilvl="1" w:tentative="0">
+      <w:start w:val="1"/>
+      <w:numFmt w:val="lowerLetter"/>
+      <w:lvlText w:val="%2)"/>
+      <w:lvlJc w:val="left"/>
+      <w:pPr>
+        <w:tabs>
+          <w:tab w:val="left" w:pos="840"/>
+        </w:tabs>
+        <w:ind w:left="840" w:leftChars="0" w:hanging="420" w:firstLineChars="0"/>
+      </w:pPr>
+      <w:rPr>
+        <w:rFonts w:hint="default"/>
+      </w:rPr>
+    </w:lvl>
+    <w:lvl w:ilvl="2" w:tentative="0">
+      <w:start w:val="1"/>
+      <w:numFmt w:val="lowerRoman"/>
+      <w:lvlText w:val="%3."/>
+      <w:lvlJc w:val="left"/>
+      <w:pPr>
+        <w:tabs>
+          <w:tab w:val="left" w:pos="1260"/>
+        </w:tabs>
+        <w:ind w:left="1260" w:leftChars="0" w:hanging="420" w:firstLineChars="0"/>
+      </w:pPr>
+      <w:rPr>
+        <w:rFonts w:hint="default"/>
+      </w:rPr>
+    </w:lvl>
+    <w:lvl w:ilvl="3" w:tentative="0">
+      <w:start w:val="1"/>
+      <w:numFmt w:val="decimal"/>
+      <w:lvlText w:val="%4."/>
+      <w:lvlJc w:val="left"/>
+      <w:pPr>
+        <w:tabs>
+          <w:tab w:val="left" w:pos="1680"/>
+        </w:tabs>
+        <w:ind w:left="1680" w:leftChars="0" w:hanging="420" w:firstLineChars="0"/>
+      </w:pPr>
+      <w:rPr>
+        <w:rFonts w:hint="default"/>
+      </w:rPr>
+    </w:lvl>
+    <w:lvl w:ilvl="4" w:tentative="0">
+      <w:start w:val="1"/>
+      <w:numFmt w:val="lowerLetter"/>
+      <w:lvlText w:val="%5)"/>
+      <w:lvlJc w:val="left"/>
+      <w:pPr>
+        <w:tabs>
+          <w:tab w:val="left" w:pos="2100"/>
+        </w:tabs>
+        <w:ind w:left="2100" w:leftChars="0" w:hanging="420" w:firstLineChars="0"/>
+      </w:pPr>
+      <w:rPr>
+        <w:rFonts w:hint="default"/>
+      </w:rPr>
+    </w:lvl>
+    <w:lvl w:ilvl="5" w:tentative="0">
+      <w:start w:val="1"/>
+      <w:numFmt w:val="lowerRoman"/>
+      <w:lvlText w:val="%6."/>
+      <w:lvlJc w:val="left"/>
+      <w:pPr>
+        <w:tabs>
+          <w:tab w:val="left" w:pos="2520"/>
+        </w:tabs>
+        <w:ind w:left="2520" w:leftChars="0" w:hanging="420" w:firstLineChars="0"/>
+      </w:pPr>
+      <w:rPr>
+        <w:rFonts w:hint="default"/>
+      </w:rPr>
+    </w:lvl>
+    <w:lvl w:ilvl="6" w:tentative="0">
+      <w:start w:val="1"/>
+      <w:numFmt w:val="decimal"/>
+      <w:lvlText w:val="%7."/>
+      <w:lvlJc w:val="left"/>
+      <w:pPr>
+        <w:tabs>
+          <w:tab w:val="left" w:pos="2940"/>
+        </w:tabs>
+        <w:ind w:left="2940" w:leftChars="0" w:hanging="420" w:firstLineChars="0"/>
+      </w:pPr>
+      <w:rPr>
+        <w:rFonts w:hint="default"/>
+      </w:rPr>
+    </w:lvl>
+    <w:lvl w:ilvl="7" w:tentative="0">
+      <w:start w:val="1"/>
+      <w:numFmt w:val="lowerLetter"/>
+      <w:lvlText w:val="%8)"/>
+      <w:lvlJc w:val="left"/>
+      <w:pPr>
+        <w:tabs>
+          <w:tab w:val="left" w:pos="3360"/>
+        </w:tabs>
+        <w:ind w:left="3360" w:leftChars="0" w:hanging="420" w:firstLineChars="0"/>
+      </w:pPr>
+      <w:rPr>
+        <w:rFonts w:hint="default"/>
+      </w:rPr>
+    </w:lvl>
+    <w:lvl w:ilvl="8" w:tentative="0">
+      <w:start w:val="1"/>
+      <w:numFmt w:val="lowerRoman"/>
+      <w:lvlText w:val="%9."/>
+      <w:lvlJc w:val="left"/>
+      <w:pPr>
+        <w:tabs>
+          <w:tab w:val="left" w:pos="3780"/>
+        </w:tabs>
+        <w:ind w:left="3780" w:leftChars="0" w:hanging="420" w:firstLineChars="0"/>
+      </w:pPr>
+      <w:rPr>
+        <w:rFonts w:hint="default"/>
+      </w:rPr>
+    </w:lvl>
+  </w:abstractNum>
   <w:num w:numId="1">
+    <w:abstractNumId w:val="4"/>
+  </w:num>
+  <w:num w:numId="2">
     <w:abstractNumId w:val="3"/>
   </w:num>
-  <w:num w:numId="2">
+  <w:num w:numId="3">
     <w:abstractNumId w:val="1"/>
   </w:num>
-  <w:num w:numId="3">
+  <w:num w:numId="4">
     <w:abstractNumId w:val="0"/>
   </w:num>
-  <w:num w:numId="4">
+  <w:num w:numId="5">
     <w:abstractNumId w:val="2"/>
   </w:num>
 </w:numbering>

</xml_diff>